<commit_message>
fix(pt): :bug: add fixed disperancy practical work #5
</commit_message>
<xml_diff>
--- a/3 теорвер/практические работы/5/docs/report.docx
+++ b/3 теорвер/практические работы/5/docs/report.docx
@@ -790,7 +790,6 @@
         <w:rPr>
           <w:rFonts w:asciiTheme="minorHAnsi" w:hAnsiTheme="minorHAnsi" w:cstheme="minorHAnsi"/>
           <w:sz w:val="28"/>
-          <w:lang w:val="en-US"/>
         </w:rPr>
       </w:pPr>
     </w:p>
@@ -1100,7 +1099,6 @@
               <w:rPr>
                 <w:rFonts w:ascii="Consolas" w:hAnsi="Consolas" w:cstheme="minorHAnsi"/>
                 <w:bCs/>
-                <w:lang w:val="en-US"/>
               </w:rPr>
               <w:t xml:space="preserve"> </w:t>
             </w:r>
@@ -1108,7 +1106,6 @@
               <w:rPr>
                 <w:rFonts w:ascii="Consolas" w:hAnsi="Consolas" w:cstheme="minorHAnsi"/>
                 <w:bCs/>
-                <w:lang w:val="en-US"/>
               </w:rPr>
               <w:tab/>
             </w:r>
@@ -1116,7 +1113,6 @@
               <w:rPr>
                 <w:rFonts w:ascii="Consolas" w:hAnsi="Consolas" w:cstheme="minorHAnsi"/>
                 <w:bCs/>
-                <w:lang w:val="en-US"/>
               </w:rPr>
               <w:tab/>
             </w:r>
@@ -1124,7 +1120,6 @@
               <w:rPr>
                 <w:rFonts w:ascii="Consolas" w:hAnsi="Consolas" w:cstheme="minorHAnsi"/>
                 <w:bCs/>
-                <w:lang w:val="en-US"/>
               </w:rPr>
               <w:tab/>
             </w:r>
@@ -1132,7 +1127,6 @@
               <w:rPr>
                 <w:rFonts w:ascii="Consolas" w:hAnsi="Consolas" w:cstheme="minorHAnsi"/>
                 <w:bCs/>
-                <w:lang w:val="en-US"/>
               </w:rPr>
               <w:tab/>
             </w:r>
@@ -1149,7 +1143,6 @@
               <w:rPr>
                 <w:rFonts w:ascii="Consolas" w:hAnsi="Consolas" w:cstheme="minorHAnsi"/>
                 <w:bCs/>
-                <w:lang w:val="en-US"/>
               </w:rPr>
             </w:pPr>
             <w:r>
@@ -1163,7 +1156,6 @@
               <w:rPr>
                 <w:rFonts w:ascii="Consolas" w:hAnsi="Consolas" w:cstheme="minorHAnsi"/>
                 <w:bCs/>
-                <w:lang w:val="en-US"/>
               </w:rPr>
               <w:t xml:space="preserve">: </w:t>
             </w:r>
@@ -1171,7 +1163,6 @@
               <w:rPr>
                 <w:rFonts w:ascii="Consolas" w:hAnsi="Consolas" w:cstheme="minorHAnsi"/>
                 <w:bCs/>
-                <w:lang w:val="en-US"/>
               </w:rPr>
               <w:tab/>
             </w:r>
@@ -1188,7 +1179,6 @@
               <w:rPr>
                 <w:rFonts w:ascii="Consolas" w:hAnsi="Consolas" w:cstheme="minorHAnsi"/>
                 <w:bCs/>
-                <w:lang w:val="en-US"/>
               </w:rPr>
             </w:pPr>
             <w:r>
@@ -1202,7 +1192,6 @@
               <w:rPr>
                 <w:rFonts w:ascii="Consolas" w:hAnsi="Consolas" w:cstheme="minorHAnsi"/>
                 <w:bCs/>
-                <w:lang w:val="en-US"/>
               </w:rPr>
               <w:t xml:space="preserve">: </w:t>
             </w:r>
@@ -1210,7 +1199,6 @@
               <w:rPr>
                 <w:rFonts w:ascii="Consolas" w:hAnsi="Consolas" w:cstheme="minorHAnsi"/>
                 <w:bCs/>
-                <w:lang w:val="en-US"/>
               </w:rPr>
               <w:tab/>
             </w:r>
@@ -1218,7 +1206,6 @@
               <w:rPr>
                 <w:rFonts w:ascii="Consolas" w:hAnsi="Consolas" w:cstheme="minorHAnsi"/>
                 <w:bCs/>
-                <w:lang w:val="en-US"/>
               </w:rPr>
               <w:tab/>
             </w:r>
@@ -1226,7 +1213,6 @@
               <w:rPr>
                 <w:rFonts w:ascii="Consolas" w:hAnsi="Consolas" w:cstheme="minorHAnsi"/>
                 <w:bCs/>
-                <w:lang w:val="en-US"/>
               </w:rPr>
               <w:tab/>
             </w:r>
@@ -1234,7 +1220,6 @@
               <w:rPr>
                 <w:rFonts w:ascii="Consolas" w:hAnsi="Consolas" w:cstheme="minorHAnsi"/>
                 <w:bCs/>
-                <w:lang w:val="en-US"/>
               </w:rPr>
               <w:tab/>
             </w:r>
@@ -1242,7 +1227,6 @@
               <w:rPr>
                 <w:rFonts w:ascii="Consolas" w:hAnsi="Consolas" w:cstheme="minorHAnsi"/>
                 <w:bCs/>
-                <w:lang w:val="en-US"/>
               </w:rPr>
               <w:tab/>
             </w:r>
@@ -1266,6 +1250,35 @@
                 <w:rFonts w:ascii="Consolas" w:hAnsi="Consolas" w:cstheme="minorHAnsi"/>
                 <w:bCs/>
               </w:rPr>
+              <w:t xml:space="preserve">! Исправленная дисперсия            </w:t>
+            </w:r>
+            <w:r>
+              <w:rPr>
+                <w:rFonts w:ascii="Consolas" w:hAnsi="Consolas" w:cstheme="minorHAnsi"/>
+                <w:bCs/>
+              </w:rPr>
+              <w:tab/>
+            </w:r>
+            <w:r>
+              <w:rPr>
+                <w:rFonts w:ascii="Consolas" w:hAnsi="Consolas" w:cstheme="minorHAnsi"/>
+                <w:bCs/>
+              </w:rPr>
+              <w:t>0.84</w:t>
+            </w:r>
+          </w:p>
+          <w:p>
+            <w:pPr>
+              <w:rPr>
+                <w:rFonts w:ascii="Consolas" w:hAnsi="Consolas" w:cstheme="minorHAnsi"/>
+                <w:bCs/>
+              </w:rPr>
+            </w:pPr>
+            <w:r>
+              <w:rPr>
+                <w:rFonts w:ascii="Consolas" w:hAnsi="Consolas" w:cstheme="minorHAnsi"/>
+                <w:bCs/>
+              </w:rPr>
               <w:t xml:space="preserve">! </w:t>
             </w:r>
             <w:r>
@@ -1322,6 +1335,56 @@
                 <w:bCs/>
               </w:rPr>
             </w:pPr>
+            <w:r>
+              <w:rPr>
+                <w:rFonts w:ascii="Consolas" w:hAnsi="Consolas" w:cstheme="minorHAnsi"/>
+                <w:bCs/>
+              </w:rPr>
+              <w:t>! Исправленное СКО</w:t>
+            </w:r>
+            <w:r>
+              <w:rPr>
+                <w:rFonts w:ascii="Consolas" w:hAnsi="Consolas" w:cstheme="minorHAnsi"/>
+                <w:bCs/>
+              </w:rPr>
+              <w:tab/>
+            </w:r>
+            <w:r>
+              <w:rPr>
+                <w:rFonts w:ascii="Consolas" w:hAnsi="Consolas" w:cstheme="minorHAnsi"/>
+                <w:bCs/>
+              </w:rPr>
+              <w:tab/>
+            </w:r>
+            <w:r>
+              <w:rPr>
+                <w:rFonts w:ascii="Consolas" w:hAnsi="Consolas" w:cstheme="minorHAnsi"/>
+                <w:bCs/>
+              </w:rPr>
+              <w:tab/>
+            </w:r>
+            <w:r>
+              <w:rPr>
+                <w:rFonts w:ascii="Consolas" w:hAnsi="Consolas" w:cstheme="minorHAnsi"/>
+                <w:bCs/>
+              </w:rPr>
+              <w:tab/>
+            </w:r>
+            <w:r>
+              <w:rPr>
+                <w:rFonts w:ascii="Consolas" w:hAnsi="Consolas" w:cstheme="minorHAnsi"/>
+                <w:bCs/>
+              </w:rPr>
+              <w:t>0.92</w:t>
+            </w:r>
+          </w:p>
+          <w:p>
+            <w:pPr>
+              <w:rPr>
+                <w:rFonts w:ascii="Consolas" w:hAnsi="Consolas" w:cstheme="minorHAnsi"/>
+                <w:bCs/>
+              </w:rPr>
+            </w:pPr>
           </w:p>
           <w:p>
             <w:pPr>
@@ -2316,37 +2379,28 @@
               <w:rPr>
                 <w:rFonts w:ascii="Consolas" w:hAnsi="Consolas" w:cstheme="minorHAnsi"/>
                 <w:bCs/>
+                <w:lang w:val="en-US"/>
+              </w:rPr>
+            </w:pPr>
+            <w:r>
+              <w:rPr>
+                <w:rFonts w:ascii="Consolas" w:hAnsi="Consolas" w:cstheme="minorHAnsi"/>
+                <w:bCs/>
+                <w:lang w:val="en-US"/>
+              </w:rPr>
+              <w:t>! Интервалы разбиения</w:t>
+            </w:r>
+          </w:p>
+          <w:p>
+            <w:pPr>
+              <w:rPr>
+                <w:rFonts w:ascii="Consolas" w:hAnsi="Consolas" w:cstheme="minorHAnsi"/>
+                <w:bCs/>
+                <w:lang w:val="en-US"/>
               </w:rPr>
             </w:pPr>
             <w:bookmarkStart w:id="0" w:name="_GoBack"/>
             <w:bookmarkEnd w:id="0"/>
-          </w:p>
-          <w:p>
-            <w:pPr>
-              <w:rPr>
-                <w:rFonts w:ascii="Consolas" w:hAnsi="Consolas" w:cstheme="minorHAnsi"/>
-                <w:bCs/>
-                <w:lang w:val="en-US"/>
-              </w:rPr>
-            </w:pPr>
-            <w:r>
-              <w:rPr>
-                <w:rFonts w:ascii="Consolas" w:hAnsi="Consolas" w:cstheme="minorHAnsi"/>
-                <w:bCs/>
-                <w:lang w:val="en-US"/>
-              </w:rPr>
-              <w:lastRenderedPageBreak/>
-              <w:t>! Интервалы разбиения</w:t>
-            </w:r>
-          </w:p>
-          <w:p>
-            <w:pPr>
-              <w:rPr>
-                <w:rFonts w:ascii="Consolas" w:hAnsi="Consolas" w:cstheme="minorHAnsi"/>
-                <w:bCs/>
-                <w:lang w:val="en-US"/>
-              </w:rPr>
-            </w:pPr>
           </w:p>
           <w:p>
             <w:pPr>
@@ -2510,7 +2564,7 @@
             <v:path o:extrusionok="f" gradientshapeok="t" o:connecttype="rect"/>
             <o:lock v:ext="edit" aspectratio="t"/>
           </v:shapetype>
-          <v:shape id="_x0000_i1025" type="#_x0000_t75" style="width:406.15pt;height:304.6pt">
+          <v:shape id="_x0000_i1025" type="#_x0000_t75" style="width:406.4pt;height:304.8pt">
             <v:imagedata r:id="rId6" o:title="EmpiricFunction"/>
           </v:shape>
         </w:pict>
@@ -2553,8 +2607,9 @@
           <w:sz w:val="32"/>
           <w:szCs w:val="32"/>
         </w:rPr>
+        <w:lastRenderedPageBreak/>
         <w:pict w14:anchorId="64FEE353">
-          <v:shape id="_x0000_i1026" type="#_x0000_t75" style="width:375.7pt;height:282.45pt">
+          <v:shape id="_x0000_i1026" type="#_x0000_t75" style="width:376pt;height:282.4pt">
             <v:imagedata r:id="rId7" o:title="FrequencyPolygon"/>
           </v:shape>
         </w:pict>
@@ -2585,7 +2640,7 @@
           <w:szCs w:val="32"/>
         </w:rPr>
         <w:pict w14:anchorId="3579EDAB">
-          <v:shape id="_x0000_i1027" type="#_x0000_t75" style="width:467.1pt;height:350.75pt">
+          <v:shape id="_x0000_i1027" type="#_x0000_t75" style="width:467.2pt;height:350.4pt">
             <v:imagedata r:id="rId8" o:title="Histogram"/>
           </v:shape>
         </w:pict>

</xml_diff>